<commit_message>
complétion des réponses dans le readme pour le tp3
</commit_message>
<xml_diff>
--- a/doc/TP3.docx
+++ b/doc/TP3.docx
@@ -56,6 +56,7 @@
           <w:rFonts w:asciiTheme="majorHAnsi" w:hAnsiTheme="majorHAnsi" w:cstheme="majorHAnsi"/>
           <w:sz w:val="20"/>
           <w:szCs w:val="20"/>
+          <w:lang w:val="en-GB"/>
         </w:rPr>
       </w:pPr>
       <w:r>
@@ -63,6 +64,7 @@
           <w:rFonts w:asciiTheme="majorHAnsi" w:hAnsiTheme="majorHAnsi" w:cstheme="majorHAnsi"/>
           <w:sz w:val="20"/>
           <w:szCs w:val="20"/>
+          <w:lang w:val="en-GB"/>
         </w:rPr>
         <w:t>Anass OUSMOI</w:t>
       </w:r>
@@ -71,16 +73,18 @@
           <w:rFonts w:asciiTheme="majorHAnsi" w:hAnsiTheme="majorHAnsi" w:cstheme="majorHAnsi"/>
           <w:sz w:val="20"/>
           <w:szCs w:val="20"/>
+          <w:lang w:val="en-GB"/>
         </w:rPr>
         <w:t xml:space="preserve"> </w:t>
       </w:r>
-      <w:hyperlink r:id="rId7" w:history="1">
+      <w:hyperlink r:id="rId10" w:history="1">
         <w:r>
           <w:rPr>
-            <w:rStyle w:val="Lienhypertexte"/>
+            <w:rStyle w:val="Hyperlink"/>
             <w:rFonts w:asciiTheme="majorHAnsi" w:hAnsiTheme="majorHAnsi" w:cstheme="majorHAnsi"/>
             <w:sz w:val="20"/>
             <w:szCs w:val="20"/>
+            <w:lang w:val="en-GB"/>
           </w:rPr>
           <w:t>anass.ousmoi@univ-lemans.fr</w:t>
         </w:r>
@@ -90,6 +94,7 @@
           <w:rFonts w:asciiTheme="majorHAnsi" w:hAnsiTheme="majorHAnsi" w:cstheme="majorHAnsi"/>
           <w:sz w:val="20"/>
           <w:szCs w:val="20"/>
+          <w:lang w:val="en-GB"/>
         </w:rPr>
         <w:t xml:space="preserve"> </w:t>
       </w:r>
@@ -120,10 +125,10 @@
         </w:rPr>
         <w:t xml:space="preserve"> </w:t>
       </w:r>
-      <w:hyperlink r:id="rId8" w:history="1">
+      <w:hyperlink r:id="rId11" w:history="1">
         <w:r>
           <w:rPr>
-            <w:rStyle w:val="Lienhypertexte"/>
+            <w:rStyle w:val="Hyperlink"/>
             <w:rFonts w:asciiTheme="majorHAnsi" w:hAnsiTheme="majorHAnsi" w:cstheme="majorHAnsi"/>
             <w:sz w:val="20"/>
             <w:szCs w:val="20"/>
@@ -148,10 +153,10 @@
         </w:rPr>
         <w:t xml:space="preserve">Karim RAKHILA </w:t>
       </w:r>
-      <w:hyperlink r:id="rId9" w:history="1">
+      <w:hyperlink r:id="rId12" w:history="1">
         <w:r>
           <w:rPr>
-            <w:rStyle w:val="Lienhypertexte"/>
+            <w:rStyle w:val="Hyperlink"/>
             <w:rFonts w:asciiTheme="majorHAnsi" w:hAnsiTheme="majorHAnsi" w:cstheme="majorHAnsi"/>
             <w:sz w:val="20"/>
             <w:szCs w:val="20"/>
@@ -351,7 +356,7 @@
     </w:p>
     <w:p>
       <w:pPr>
-        <w:pStyle w:val="Paragraphedeliste"/>
+        <w:pStyle w:val="ListParagraph"/>
         <w:numPr>
           <w:ilvl w:val="0"/>
           <w:numId w:val="2"/>
@@ -373,7 +378,7 @@
     </w:p>
     <w:p>
       <w:pPr>
-        <w:pStyle w:val="Paragraphedeliste"/>
+        <w:pStyle w:val="ListParagraph"/>
         <w:numPr>
           <w:ilvl w:val="0"/>
           <w:numId w:val="2"/>
@@ -447,7 +452,7 @@
     </w:p>
     <w:p>
       <w:pPr>
-        <w:pStyle w:val="Paragraphedeliste"/>
+        <w:pStyle w:val="ListParagraph"/>
         <w:numPr>
           <w:ilvl w:val="0"/>
           <w:numId w:val="1"/>
@@ -472,10 +477,10 @@
         </w:rPr>
         <w:t xml:space="preserve">Spring </w:t>
       </w:r>
-      <w:hyperlink r:id="rId10" w:history="1">
+      <w:hyperlink r:id="rId13" w:history="1">
         <w:r>
           <w:rPr>
-            <w:rStyle w:val="Lienhypertexte"/>
+            <w:rStyle w:val="Hyperlink"/>
             <w:rFonts w:asciiTheme="majorHAnsi" w:eastAsia="CMTT10" w:hAnsiTheme="majorHAnsi" w:cstheme="majorHAnsi"/>
             <w:sz w:val="20"/>
             <w:szCs w:val="20"/>
@@ -496,7 +501,7 @@
     </w:p>
     <w:p>
       <w:pPr>
-        <w:pStyle w:val="Paragraphedeliste"/>
+        <w:pStyle w:val="ListParagraph"/>
         <w:numPr>
           <w:ilvl w:val="0"/>
           <w:numId w:val="1"/>
@@ -521,10 +526,10 @@
         </w:rPr>
         <w:t xml:space="preserve">Spring Boot </w:t>
       </w:r>
-      <w:hyperlink r:id="rId11" w:history="1">
+      <w:hyperlink r:id="rId14" w:history="1">
         <w:r>
           <w:rPr>
-            <w:rStyle w:val="Lienhypertexte"/>
+            <w:rStyle w:val="Hyperlink"/>
             <w:rFonts w:asciiTheme="majorHAnsi" w:eastAsia="CMTT10" w:hAnsiTheme="majorHAnsi" w:cstheme="majorHAnsi"/>
             <w:sz w:val="20"/>
             <w:szCs w:val="20"/>
@@ -545,7 +550,7 @@
     </w:p>
     <w:p>
       <w:pPr>
-        <w:pStyle w:val="Paragraphedeliste"/>
+        <w:pStyle w:val="ListParagraph"/>
         <w:numPr>
           <w:ilvl w:val="0"/>
           <w:numId w:val="1"/>
@@ -568,10 +573,10 @@
         </w:rPr>
         <w:t xml:space="preserve">JPA </w:t>
       </w:r>
-      <w:hyperlink r:id="rId12" w:history="1">
+      <w:hyperlink r:id="rId15" w:history="1">
         <w:r>
           <w:rPr>
-            <w:rStyle w:val="Lienhypertexte"/>
+            <w:rStyle w:val="Hyperlink"/>
             <w:rFonts w:asciiTheme="majorHAnsi" w:eastAsia="CMTT10" w:hAnsiTheme="majorHAnsi" w:cstheme="majorHAnsi"/>
             <w:sz w:val="20"/>
             <w:szCs w:val="20"/>
@@ -590,7 +595,7 @@
     </w:p>
     <w:p>
       <w:pPr>
-        <w:pStyle w:val="Paragraphedeliste"/>
+        <w:pStyle w:val="ListParagraph"/>
         <w:numPr>
           <w:ilvl w:val="0"/>
           <w:numId w:val="1"/>
@@ -615,10 +620,10 @@
         </w:rPr>
         <w:t xml:space="preserve">Hibernate </w:t>
       </w:r>
-      <w:hyperlink r:id="rId13" w:history="1">
+      <w:hyperlink r:id="rId16" w:history="1">
         <w:r>
           <w:rPr>
-            <w:rStyle w:val="Lienhypertexte"/>
+            <w:rStyle w:val="Hyperlink"/>
             <w:rFonts w:asciiTheme="majorHAnsi" w:eastAsia="CMTT10" w:hAnsiTheme="majorHAnsi" w:cstheme="majorHAnsi"/>
             <w:sz w:val="20"/>
             <w:szCs w:val="20"/>
@@ -639,7 +644,7 @@
     </w:p>
     <w:p>
       <w:pPr>
-        <w:pStyle w:val="Paragraphedeliste"/>
+        <w:pStyle w:val="ListParagraph"/>
         <w:numPr>
           <w:ilvl w:val="0"/>
           <w:numId w:val="1"/>
@@ -664,10 +669,10 @@
         </w:rPr>
         <w:t xml:space="preserve">H2 </w:t>
       </w:r>
-      <w:hyperlink r:id="rId14" w:history="1">
+      <w:hyperlink r:id="rId17" w:history="1">
         <w:r>
           <w:rPr>
-            <w:rStyle w:val="Lienhypertexte"/>
+            <w:rStyle w:val="Hyperlink"/>
             <w:rFonts w:asciiTheme="majorHAnsi" w:eastAsia="CMTT10" w:hAnsiTheme="majorHAnsi" w:cstheme="majorHAnsi"/>
             <w:sz w:val="20"/>
             <w:szCs w:val="20"/>
@@ -688,7 +693,7 @@
     </w:p>
     <w:p>
       <w:pPr>
-        <w:pStyle w:val="Paragraphedeliste"/>
+        <w:pStyle w:val="ListParagraph"/>
         <w:numPr>
           <w:ilvl w:val="0"/>
           <w:numId w:val="1"/>
@@ -713,10 +718,10 @@
         </w:rPr>
         <w:t xml:space="preserve">Spring Data JPA </w:t>
       </w:r>
-      <w:hyperlink r:id="rId15" w:history="1">
+      <w:hyperlink r:id="rId18" w:history="1">
         <w:r>
           <w:rPr>
-            <w:rStyle w:val="Lienhypertexte"/>
+            <w:rStyle w:val="Hyperlink"/>
             <w:rFonts w:asciiTheme="majorHAnsi" w:eastAsia="CMTT10" w:hAnsiTheme="majorHAnsi" w:cstheme="majorHAnsi"/>
             <w:sz w:val="20"/>
             <w:szCs w:val="20"/>
@@ -737,7 +742,7 @@
     </w:p>
     <w:p>
       <w:pPr>
-        <w:pStyle w:val="Paragraphedeliste"/>
+        <w:pStyle w:val="ListParagraph"/>
         <w:numPr>
           <w:ilvl w:val="0"/>
           <w:numId w:val="1"/>
@@ -758,10 +763,10 @@
         </w:rPr>
         <w:t xml:space="preserve">Thymeleaf </w:t>
       </w:r>
-      <w:hyperlink r:id="rId16" w:history="1">
+      <w:hyperlink r:id="rId19" w:history="1">
         <w:r>
           <w:rPr>
-            <w:rStyle w:val="Lienhypertexte"/>
+            <w:rStyle w:val="Hyperlink"/>
             <w:rFonts w:asciiTheme="majorHAnsi" w:eastAsia="CMTT10" w:hAnsiTheme="majorHAnsi" w:cstheme="majorHAnsi"/>
             <w:sz w:val="20"/>
             <w:szCs w:val="20"/>
@@ -847,10 +852,10 @@
           <w:rFonts w:asciiTheme="majorHAnsi" w:eastAsia="CMTT10" w:hAnsiTheme="majorHAnsi" w:cstheme="majorHAnsi"/>
         </w:rPr>
       </w:pPr>
-      <w:hyperlink r:id="rId17" w:history="1">
+      <w:hyperlink r:id="rId20" w:history="1">
         <w:r>
           <w:rPr>
-            <w:rStyle w:val="Lienhypertexte"/>
+            <w:rStyle w:val="Hyperlink"/>
             <w:rFonts w:asciiTheme="majorHAnsi" w:eastAsia="CMTT10" w:hAnsiTheme="majorHAnsi" w:cstheme="majorHAnsi"/>
           </w:rPr>
           <w:t>https://start.spring.io/</w:t>
@@ -1228,7 +1233,7 @@
     </w:p>
     <w:tbl>
       <w:tblPr>
-        <w:tblStyle w:val="Grilledutableau"/>
+        <w:tblStyle w:val="TableGrid"/>
         <w:tblW w:w="0" w:type="auto"/>
         <w:tblLook w:val="04A0" w:firstRow="1" w:lastRow="0" w:firstColumn="1" w:lastColumn="0" w:noHBand="0" w:noVBand="1"/>
       </w:tblPr>
@@ -1330,7 +1335,7 @@
     </w:p>
     <w:tbl>
       <w:tblPr>
-        <w:tblStyle w:val="Grilledutableau"/>
+        <w:tblStyle w:val="TableGrid"/>
         <w:tblW w:w="0" w:type="auto"/>
         <w:tblLook w:val="04A0" w:firstRow="1" w:lastRow="0" w:firstColumn="1" w:lastColumn="0" w:noHBand="0" w:noVBand="1"/>
       </w:tblPr>
@@ -1423,7 +1428,7 @@
     </w:p>
     <w:tbl>
       <w:tblPr>
-        <w:tblStyle w:val="Grilledutableau"/>
+        <w:tblStyle w:val="TableGrid"/>
         <w:tblW w:w="0" w:type="auto"/>
         <w:tblLook w:val="04A0" w:firstRow="1" w:lastRow="0" w:firstColumn="1" w:lastColumn="0" w:noHBand="0" w:noVBand="1"/>
       </w:tblPr>
@@ -1583,7 +1588,7 @@
     </w:p>
     <w:tbl>
       <w:tblPr>
-        <w:tblStyle w:val="Grilledutableau"/>
+        <w:tblStyle w:val="TableGrid"/>
         <w:tblW w:w="0" w:type="auto"/>
         <w:tblLook w:val="04A0" w:firstRow="1" w:lastRow="0" w:firstColumn="1" w:lastColumn="0" w:noHBand="0" w:noVBand="1"/>
       </w:tblPr>
@@ -1941,10 +1946,10 @@
           <w:rFonts w:asciiTheme="majorHAnsi" w:eastAsia="CMTT10" w:hAnsiTheme="majorHAnsi" w:cstheme="majorHAnsi"/>
         </w:rPr>
       </w:pPr>
-      <w:hyperlink r:id="rId18" w:history="1">
+      <w:hyperlink r:id="rId21" w:history="1">
         <w:r>
           <w:rPr>
-            <w:rStyle w:val="Lienhypertexte"/>
+            <w:rStyle w:val="Hyperlink"/>
             <w:rFonts w:asciiTheme="majorHAnsi" w:eastAsia="CMTT10" w:hAnsiTheme="majorHAnsi" w:cstheme="majorHAnsi"/>
           </w:rPr>
           <w:t>https://e-gitlab.univ-lemans.fr/snippets/2</w:t>
@@ -2002,7 +2007,7 @@
     </w:p>
     <w:tbl>
       <w:tblPr>
-        <w:tblStyle w:val="Grilledutableau"/>
+        <w:tblStyle w:val="TableGrid"/>
         <w:tblW w:w="0" w:type="auto"/>
         <w:tblLook w:val="04A0" w:firstRow="1" w:lastRow="0" w:firstColumn="1" w:lastColumn="0" w:noHBand="0" w:noVBand="1"/>
       </w:tblPr>
@@ -2016,7 +2021,7 @@
           </w:tcPr>
           <w:p>
             <w:pPr>
-              <w:pStyle w:val="PrformatHTML"/>
+              <w:pStyle w:val="HTMLPreformatted"/>
               <w:rPr>
                 <w:rFonts w:asciiTheme="majorHAnsi" w:hAnsiTheme="majorHAnsi" w:cstheme="majorHAnsi"/>
                 <w:lang w:val="en-US"/>
@@ -2033,7 +2038,7 @@
           </w:p>
           <w:p>
             <w:pPr>
-              <w:pStyle w:val="PrformatHTML"/>
+              <w:pStyle w:val="HTMLPreformatted"/>
               <w:rPr>
                 <w:rFonts w:asciiTheme="majorHAnsi" w:hAnsiTheme="majorHAnsi" w:cstheme="majorHAnsi"/>
                 <w:lang w:val="en-US"/>
@@ -2082,7 +2087,7 @@
           </w:p>
           <w:p>
             <w:pPr>
-              <w:pStyle w:val="PrformatHTML"/>
+              <w:pStyle w:val="HTMLPreformatted"/>
               <w:rPr>
                 <w:rFonts w:asciiTheme="majorHAnsi" w:hAnsiTheme="majorHAnsi" w:cstheme="majorHAnsi"/>
                 <w:lang w:val="en-US"/>
@@ -2099,7 +2104,7 @@
           </w:p>
           <w:p>
             <w:pPr>
-              <w:pStyle w:val="PrformatHTML"/>
+              <w:pStyle w:val="HTMLPreformatted"/>
               <w:rPr>
                 <w:rFonts w:asciiTheme="majorHAnsi" w:hAnsiTheme="majorHAnsi" w:cstheme="majorHAnsi"/>
                 <w:lang w:val="en-US"/>
@@ -2140,7 +2145,7 @@
           </w:p>
           <w:p>
             <w:pPr>
-              <w:pStyle w:val="PrformatHTML"/>
+              <w:pStyle w:val="HTMLPreformatted"/>
               <w:rPr>
                 <w:rFonts w:asciiTheme="majorHAnsi" w:hAnsiTheme="majorHAnsi" w:cstheme="majorHAnsi"/>
                 <w:lang w:val="en-US"/>
@@ -2229,7 +2234,7 @@
           </w:p>
           <w:p>
             <w:pPr>
-              <w:pStyle w:val="PrformatHTML"/>
+              <w:pStyle w:val="HTMLPreformatted"/>
               <w:rPr>
                 <w:rFonts w:asciiTheme="majorHAnsi" w:hAnsiTheme="majorHAnsi" w:cstheme="majorHAnsi"/>
                 <w:lang w:val="en-US"/>
@@ -2246,7 +2251,7 @@
           </w:p>
           <w:p>
             <w:pPr>
-              <w:pStyle w:val="PrformatHTML"/>
+              <w:pStyle w:val="HTMLPreformatted"/>
               <w:rPr>
                 <w:rFonts w:asciiTheme="majorHAnsi" w:hAnsiTheme="majorHAnsi" w:cstheme="majorHAnsi"/>
                 <w:lang w:val="en-US"/>
@@ -2263,7 +2268,7 @@
           </w:p>
           <w:p>
             <w:pPr>
-              <w:pStyle w:val="PrformatHTML"/>
+              <w:pStyle w:val="HTMLPreformatted"/>
               <w:rPr>
                 <w:rFonts w:asciiTheme="majorHAnsi" w:hAnsiTheme="majorHAnsi" w:cstheme="majorHAnsi"/>
                 <w:lang w:val="en-US"/>
@@ -2328,7 +2333,7 @@
           </w:p>
           <w:p>
             <w:pPr>
-              <w:pStyle w:val="PrformatHTML"/>
+              <w:pStyle w:val="HTMLPreformatted"/>
               <w:rPr>
                 <w:rFonts w:asciiTheme="majorHAnsi" w:hAnsiTheme="majorHAnsi" w:cstheme="majorHAnsi"/>
               </w:rPr>
@@ -2343,7 +2348,7 @@
           </w:p>
           <w:p>
             <w:pPr>
-              <w:pStyle w:val="PrformatHTML"/>
+              <w:pStyle w:val="HTMLPreformatted"/>
               <w:rPr>
                 <w:rFonts w:asciiTheme="majorHAnsi" w:hAnsiTheme="majorHAnsi" w:cstheme="majorHAnsi"/>
               </w:rPr>
@@ -2379,10 +2384,10 @@
           <w:rFonts w:asciiTheme="majorHAnsi" w:eastAsia="CMTT10" w:hAnsiTheme="majorHAnsi" w:cstheme="majorHAnsi"/>
         </w:rPr>
       </w:pPr>
-      <w:hyperlink r:id="rId19" w:history="1">
+      <w:hyperlink r:id="rId22" w:history="1">
         <w:r>
           <w:rPr>
-            <w:rStyle w:val="Lienhypertexte"/>
+            <w:rStyle w:val="Hyperlink"/>
             <w:rFonts w:asciiTheme="majorHAnsi" w:eastAsia="CMTT10" w:hAnsiTheme="majorHAnsi" w:cstheme="majorHAnsi"/>
           </w:rPr>
           <w:t>https://e-gitlab.univ-lemans.fr/snippets/3</w:t>
@@ -2449,23 +2454,28 @@
         </w:rPr>
         <w:t xml:space="preserve">. Tentez ensuite l'URL suivante : </w:t>
       </w:r>
-      <w:r>
+      <w:hyperlink r:id="rId23" w:history="1">
+        <w:r>
+          <w:rPr>
+            <w:rStyle w:val="Hyperlink"/>
+            <w:rFonts w:asciiTheme="majorHAnsi" w:eastAsia="CMTT10" w:hAnsiTheme="majorHAnsi" w:cstheme="majorHAnsi"/>
+          </w:rPr>
+          <w:t>http://localhost:8080/greeting?name=ENSIM</w:t>
+        </w:r>
+      </w:hyperlink>
+    </w:p>
+    <w:p>
+      <w:pPr>
         <w:rPr>
           <w:rFonts w:asciiTheme="majorHAnsi" w:eastAsia="CMTT10" w:hAnsiTheme="majorHAnsi" w:cstheme="majorHAnsi"/>
         </w:rPr>
-        <w:t>http://localhost:8080/greeting?name=ENSIM</w:t>
-      </w:r>
-    </w:p>
-    <w:p>
-      <w:pPr>
-        <w:autoSpaceDE w:val="0"/>
-        <w:autoSpaceDN w:val="0"/>
-        <w:adjustRightInd w:val="0"/>
-        <w:spacing w:after="0" w:line="240" w:lineRule="auto"/>
-        <w:rPr>
-          <w:rFonts w:asciiTheme="majorHAnsi" w:eastAsia="CMR10" w:hAnsiTheme="majorHAnsi" w:cstheme="majorHAnsi"/>
-        </w:rPr>
-      </w:pPr>
+      </w:pPr>
+      <w:r>
+        <w:rPr>
+          <w:rFonts w:asciiTheme="majorHAnsi" w:eastAsia="CMTT10" w:hAnsiTheme="majorHAnsi" w:cstheme="majorHAnsi"/>
+        </w:rPr>
+        <w:br w:type="page"/>
+      </w:r>
     </w:p>
     <w:p>
       <w:pPr>
@@ -2485,6 +2495,7 @@
           <w:b/>
           <w:bCs/>
         </w:rPr>
+        <w:lastRenderedPageBreak/>
         <w:t>Etape 13</w:t>
       </w:r>
     </w:p>
@@ -2502,7 +2513,6 @@
         <w:rPr>
           <w:rFonts w:asciiTheme="majorHAnsi" w:eastAsia="CMR10" w:hAnsiTheme="majorHAnsi" w:cstheme="majorHAnsi"/>
         </w:rPr>
-        <w:lastRenderedPageBreak/>
         <w:t>Relisez le code du contrôleur, aidez-vous de documentation sur internet, et répondez aux questions suivantes :</w:t>
       </w:r>
     </w:p>
@@ -2625,7 +2635,7 @@
     </w:p>
     <w:tbl>
       <w:tblPr>
-        <w:tblStyle w:val="Grilledutableau"/>
+        <w:tblStyle w:val="TableGrid"/>
         <w:tblW w:w="0" w:type="auto"/>
         <w:tblLook w:val="04A0" w:firstRow="1" w:lastRow="0" w:firstColumn="1" w:lastColumn="0" w:noHBand="0" w:noVBand="1"/>
       </w:tblPr>
@@ -2707,7 +2717,7 @@
     </w:p>
     <w:tbl>
       <w:tblPr>
-        <w:tblStyle w:val="Grilledutableau"/>
+        <w:tblStyle w:val="TableGrid"/>
         <w:tblW w:w="0" w:type="auto"/>
         <w:tblLook w:val="04A0" w:firstRow="1" w:lastRow="0" w:firstColumn="1" w:lastColumn="0" w:noHBand="0" w:noVBand="1"/>
       </w:tblPr>
@@ -2877,7 +2887,7 @@
     </w:p>
     <w:tbl>
       <w:tblPr>
-        <w:tblStyle w:val="Grilledutableau"/>
+        <w:tblStyle w:val="TableGrid"/>
         <w:tblW w:w="0" w:type="auto"/>
         <w:tblLook w:val="04A0" w:firstRow="1" w:lastRow="0" w:firstColumn="1" w:lastColumn="0" w:noHBand="0" w:noVBand="1"/>
       </w:tblPr>
@@ -3180,7 +3190,7 @@
           </w:p>
           <w:p>
             <w:pPr>
-              <w:pStyle w:val="PrformatHTML"/>
+              <w:pStyle w:val="HTMLPreformatted"/>
               <w:rPr>
                 <w:rFonts w:ascii="Consolas" w:hAnsi="Consolas" w:cs="Consolas"/>
                 <w:color w:val="000000"/>
@@ -3227,7 +3237,7 @@
           </w:p>
           <w:p>
             <w:pPr>
-              <w:pStyle w:val="PrformatHTML"/>
+              <w:pStyle w:val="HTMLPreformatted"/>
               <w:rPr>
                 <w:rFonts w:asciiTheme="majorHAnsi" w:hAnsiTheme="majorHAnsi" w:cstheme="majorHAnsi"/>
               </w:rPr>
@@ -3253,10 +3263,10 @@
           <w:rFonts w:asciiTheme="majorHAnsi" w:eastAsia="CMTT10" w:hAnsiTheme="majorHAnsi" w:cstheme="majorHAnsi"/>
         </w:rPr>
       </w:pPr>
-      <w:hyperlink r:id="rId20" w:history="1">
+      <w:hyperlink r:id="rId24" w:history="1">
         <w:r>
           <w:rPr>
-            <w:rStyle w:val="Lienhypertexte"/>
+            <w:rStyle w:val="Hyperlink"/>
             <w:rFonts w:asciiTheme="majorHAnsi" w:eastAsia="CMTT10" w:hAnsiTheme="majorHAnsi" w:cstheme="majorHAnsi"/>
           </w:rPr>
           <w:t>https://e-gitlab.univ-lemans.fr/snippets/4</w:t>
@@ -3478,7 +3488,7 @@
     </w:p>
     <w:tbl>
       <w:tblPr>
-        <w:tblStyle w:val="Grilledutableau"/>
+        <w:tblStyle w:val="TableGrid"/>
         <w:tblW w:w="0" w:type="auto"/>
         <w:tblLook w:val="04A0" w:firstRow="1" w:lastRow="0" w:firstColumn="1" w:lastColumn="0" w:noHBand="0" w:noVBand="1"/>
       </w:tblPr>
@@ -3492,7 +3502,7 @@
           </w:tcPr>
           <w:p>
             <w:pPr>
-              <w:pStyle w:val="PrformatHTML"/>
+              <w:pStyle w:val="HTMLPreformatted"/>
               <w:rPr>
                 <w:rFonts w:asciiTheme="majorHAnsi" w:hAnsiTheme="majorHAnsi" w:cstheme="majorHAnsi"/>
                 <w:lang w:val="en-US"/>
@@ -3717,7 +3727,7 @@
           </w:p>
           <w:p>
             <w:pPr>
-              <w:pStyle w:val="PrformatHTML"/>
+              <w:pStyle w:val="HTMLPreformatted"/>
               <w:rPr>
                 <w:rFonts w:asciiTheme="majorHAnsi" w:hAnsiTheme="majorHAnsi" w:cstheme="majorHAnsi"/>
                 <w:lang w:val="en-US"/>
@@ -3954,10 +3964,10 @@
           <w:lang w:val="en-US"/>
         </w:rPr>
       </w:pPr>
-      <w:hyperlink r:id="rId21" w:history="1">
+      <w:hyperlink r:id="rId25" w:history="1">
         <w:r>
           <w:rPr>
-            <w:rStyle w:val="Lienhypertexte"/>
+            <w:rStyle w:val="Hyperlink"/>
             <w:rFonts w:asciiTheme="majorHAnsi" w:eastAsia="CMTT10" w:hAnsiTheme="majorHAnsi" w:cstheme="majorHAnsi"/>
             <w:lang w:val="en-US"/>
           </w:rPr>
@@ -3995,6 +4005,7 @@
           <w:b/>
           <w:bCs/>
         </w:rPr>
+        <w:lastRenderedPageBreak/>
         <w:t>Etape 20</w:t>
       </w:r>
     </w:p>
@@ -4012,7 +4023,6 @@
         <w:rPr>
           <w:rFonts w:asciiTheme="majorHAnsi" w:eastAsia="CMR10" w:hAnsiTheme="majorHAnsi" w:cstheme="majorHAnsi"/>
         </w:rPr>
-        <w:lastRenderedPageBreak/>
         <w:t xml:space="preserve">Relancez l'application, retournez sur la console H2 : </w:t>
       </w:r>
       <w:r>
@@ -4155,7 +4165,7 @@
     </w:p>
     <w:tbl>
       <w:tblPr>
-        <w:tblStyle w:val="Grilledutableau"/>
+        <w:tblStyle w:val="TableGrid"/>
         <w:tblW w:w="0" w:type="auto"/>
         <w:tblLook w:val="04A0" w:firstRow="1" w:lastRow="0" w:firstColumn="1" w:lastColumn="0" w:noHBand="0" w:noVBand="1"/>
       </w:tblPr>
@@ -4282,7 +4292,7 @@
           </w:p>
           <w:p>
             <w:pPr>
-              <w:pStyle w:val="PrformatHTML"/>
+              <w:pStyle w:val="HTMLPreformatted"/>
               <w:rPr>
                 <w:rFonts w:asciiTheme="majorHAnsi" w:hAnsiTheme="majorHAnsi" w:cstheme="majorHAnsi"/>
               </w:rPr>
@@ -4308,10 +4318,10 @@
           <w:rFonts w:asciiTheme="majorHAnsi" w:eastAsia="CMTT10" w:hAnsiTheme="majorHAnsi" w:cstheme="majorHAnsi"/>
         </w:rPr>
       </w:pPr>
-      <w:hyperlink r:id="rId22" w:history="1">
+      <w:hyperlink r:id="rId26" w:history="1">
         <w:r>
           <w:rPr>
-            <w:rStyle w:val="Lienhypertexte"/>
+            <w:rStyle w:val="Hyperlink"/>
             <w:rFonts w:asciiTheme="majorHAnsi" w:eastAsia="CMTT10" w:hAnsiTheme="majorHAnsi" w:cstheme="majorHAnsi"/>
           </w:rPr>
           <w:t>https://e-gitlab.univ-lemans.fr/snippets/6</w:t>
@@ -4410,7 +4420,7 @@
     </w:p>
     <w:tbl>
       <w:tblPr>
-        <w:tblStyle w:val="Grilledutableau"/>
+        <w:tblStyle w:val="TableGrid"/>
         <w:tblW w:w="0" w:type="auto"/>
         <w:tblLook w:val="04A0" w:firstRow="1" w:lastRow="0" w:firstColumn="1" w:lastColumn="0" w:noHBand="0" w:noVBand="1"/>
       </w:tblPr>
@@ -4928,10 +4938,10 @@
           <w:rFonts w:asciiTheme="majorHAnsi" w:eastAsia="CMTT10" w:hAnsiTheme="majorHAnsi" w:cstheme="majorHAnsi"/>
         </w:rPr>
       </w:pPr>
-      <w:hyperlink r:id="rId23" w:history="1">
+      <w:hyperlink r:id="rId27" w:history="1">
         <w:r>
           <w:rPr>
-            <w:rStyle w:val="Lienhypertexte"/>
+            <w:rStyle w:val="Hyperlink"/>
             <w:rFonts w:asciiTheme="majorHAnsi" w:eastAsia="CMTT10" w:hAnsiTheme="majorHAnsi" w:cstheme="majorHAnsi"/>
           </w:rPr>
           <w:t>https://e-gitlab.univ-lemans.fr/snippets/7</w:t>
@@ -5041,7 +5051,7 @@
     </w:p>
     <w:tbl>
       <w:tblPr>
-        <w:tblStyle w:val="Grilledutableau"/>
+        <w:tblStyle w:val="TableGrid"/>
         <w:tblW w:w="0" w:type="auto"/>
         <w:tblLook w:val="04A0" w:firstRow="1" w:lastRow="0" w:firstColumn="1" w:lastColumn="0" w:noHBand="0" w:noVBand="1"/>
       </w:tblPr>
@@ -6124,6 +6134,7 @@
         <w:rPr>
           <w:rFonts w:asciiTheme="majorHAnsi" w:eastAsia="CMR10" w:hAnsiTheme="majorHAnsi" w:cstheme="majorHAnsi"/>
         </w:rPr>
+        <w:lastRenderedPageBreak/>
         <w:t>Et si vous rajoutiez le nom de la personne qui a effectué la recherche d'une adresse ?</w:t>
       </w:r>
     </w:p>
@@ -6141,7 +6152,6 @@
         <w:rPr>
           <w:rFonts w:asciiTheme="majorHAnsi" w:eastAsia="CMR10" w:hAnsiTheme="majorHAnsi" w:cstheme="majorHAnsi"/>
         </w:rPr>
-        <w:lastRenderedPageBreak/>
         <w:t>1. Ajouter l'auteur dans l'entité « Address.java »,</w:t>
       </w:r>
     </w:p>
@@ -6412,7 +6422,7 @@
       </w:r>
     </w:p>
     <w:sectPr>
-      <w:headerReference w:type="default" r:id="rId24"/>
+      <w:headerReference w:type="default" r:id="rId28"/>
       <w:pgSz w:w="11906" w:h="16838"/>
       <w:pgMar w:top="1417" w:right="1417" w:bottom="1417" w:left="1417" w:header="708" w:footer="708" w:gutter="0"/>
       <w:cols w:space="708"/>
@@ -6476,7 +6486,7 @@
 <w:hdr xmlns:wpc="http://schemas.microsoft.com/office/word/2010/wordprocessingCanvas" xmlns:cx="http://schemas.microsoft.com/office/drawing/2014/chartex" xmlns:cx1="http://schemas.microsoft.com/office/drawing/2015/9/8/chartex" xmlns:cx2="http://schemas.microsoft.com/office/drawing/2015/10/21/chartex" xmlns:cx3="http://schemas.microsoft.com/office/drawing/2016/5/9/chartex" xmlns:cx4="http://schemas.microsoft.com/office/drawing/2016/5/10/chartex" xmlns:cx5="http://schemas.microsoft.com/office/drawing/2016/5/11/chartex" xmlns:cx6="http://schemas.microsoft.com/office/drawing/2016/5/12/chartex" xmlns:cx7="http://schemas.microsoft.com/office/drawing/2016/5/13/chartex" xmlns:cx8="http://schemas.microsoft.com/office/drawing/2016/5/14/chartex" xmlns:mc="http://schemas.openxmlformats.org/markup-compatibility/2006" xmlns:aink="http://schemas.microsoft.com/office/drawing/2016/ink" xmlns:am3d="http://schemas.microsoft.com/office/drawing/2017/model3d" xmlns:o="urn:schemas-microsoft-com:office:office" xmlns:oel="http://schemas.microsoft.com/office/2019/extlst" xmlns:r="http://schemas.openxmlformats.org/officeDocument/2006/relationships" xmlns:m="http://schemas.openxmlformats.org/officeDocument/2006/math" xmlns:v="urn:schemas-microsoft-com:vml" xmlns:wp14="http://schemas.microsoft.com/office/word/2010/wordprocessingDrawing" xmlns:wp="http://schemas.openxmlformats.org/drawingml/2006/wordprocessingDrawing" xmlns:w10="urn:schemas-microsoft-com:office:word" xmlns:w="http://schemas.openxmlformats.org/wordprocessingml/2006/main" xmlns:w14="http://schemas.microsoft.com/office/word/2010/wordml" xmlns:w15="http://schemas.microsoft.com/office/word/2012/wordml" xmlns:w16cex="http://schemas.microsoft.com/office/word/2018/wordml/cex" xmlns:w16cid="http://schemas.microsoft.com/office/word/2016/wordml/cid" xmlns:w16="http://schemas.microsoft.com/office/word/2018/wordml" xmlns:w16sdtdh="http://schemas.microsoft.com/office/word/2020/wordml/sdtdatahash" xmlns:w16se="http://schemas.microsoft.com/office/word/2015/wordml/symex" xmlns:wpg="http://schemas.microsoft.com/office/word/2010/wordprocessingGroup" xmlns:wpi="http://schemas.microsoft.com/office/word/2010/wordprocessingInk" xmlns:wne="http://schemas.microsoft.com/office/word/2006/wordml" xmlns:wps="http://schemas.microsoft.com/office/word/2010/wordprocessingShape" mc:Ignorable="w14 w15 w16se w16cid w16 w16cex w16sdtdh wp14">
   <w:p>
     <w:pPr>
-      <w:pStyle w:val="En-tte"/>
+      <w:pStyle w:val="Header"/>
     </w:pPr>
     <w:r>
       <w:rPr>
@@ -7233,13 +7243,13 @@
     <w:name w:val="Normal"/>
     <w:qFormat/>
   </w:style>
-  <w:style w:type="character" w:default="1" w:styleId="Policepardfaut">
+  <w:style w:type="character" w:default="1" w:styleId="DefaultParagraphFont">
     <w:name w:val="Default Paragraph Font"/>
     <w:uiPriority w:val="1"/>
     <w:semiHidden/>
     <w:unhideWhenUsed/>
   </w:style>
-  <w:style w:type="table" w:default="1" w:styleId="TableauNormal">
+  <w:style w:type="table" w:default="1" w:styleId="TableNormal">
     <w:name w:val="Normal Table"/>
     <w:uiPriority w:val="99"/>
     <w:semiHidden/>
@@ -7254,7 +7264,7 @@
       </w:tblCellMar>
     </w:tblPr>
   </w:style>
-  <w:style w:type="numbering" w:default="1" w:styleId="Aucuneliste">
+  <w:style w:type="numbering" w:default="1" w:styleId="NoList">
     <w:name w:val="No List"/>
     <w:uiPriority w:val="99"/>
     <w:semiHidden/>
@@ -7276,9 +7286,9 @@
       <w:szCs w:val="24"/>
     </w:rPr>
   </w:style>
-  <w:style w:type="character" w:styleId="Lienhypertexte">
+  <w:style w:type="character" w:styleId="Hyperlink">
     <w:name w:val="Hyperlink"/>
-    <w:basedOn w:val="Policepardfaut"/>
+    <w:basedOn w:val="DefaultParagraphFont"/>
     <w:uiPriority w:val="99"/>
     <w:unhideWhenUsed/>
     <w:rsid w:val="005B21AB"/>
@@ -7287,9 +7297,9 @@
       <w:u w:val="single"/>
     </w:rPr>
   </w:style>
-  <w:style w:type="character" w:styleId="Mentionnonrsolue">
+  <w:style w:type="character" w:styleId="UnresolvedMention">
     <w:name w:val="Unresolved Mention"/>
-    <w:basedOn w:val="Policepardfaut"/>
+    <w:basedOn w:val="DefaultParagraphFont"/>
     <w:uiPriority w:val="99"/>
     <w:semiHidden/>
     <w:unhideWhenUsed/>
@@ -7299,7 +7309,7 @@
       <w:shd w:val="clear" w:color="auto" w:fill="E1DFDD"/>
     </w:rPr>
   </w:style>
-  <w:style w:type="paragraph" w:styleId="Paragraphedeliste">
+  <w:style w:type="paragraph" w:styleId="ListParagraph">
     <w:name w:val="List Paragraph"/>
     <w:basedOn w:val="Normal"/>
     <w:uiPriority w:val="34"/>
@@ -7310,9 +7320,9 @@
       <w:contextualSpacing/>
     </w:pPr>
   </w:style>
-  <w:style w:type="table" w:styleId="Grilledutableau">
+  <w:style w:type="table" w:styleId="TableGrid">
     <w:name w:val="Table Grid"/>
-    <w:basedOn w:val="TableauNormal"/>
+    <w:basedOn w:val="TableNormal"/>
     <w:uiPriority w:val="39"/>
     <w:rsid w:val="005B21AB"/>
     <w:pPr>
@@ -7329,10 +7339,10 @@
       </w:tblBorders>
     </w:tblPr>
   </w:style>
-  <w:style w:type="paragraph" w:styleId="PrformatHTML">
+  <w:style w:type="paragraph" w:styleId="HTMLPreformatted">
     <w:name w:val="HTML Preformatted"/>
     <w:basedOn w:val="Normal"/>
-    <w:link w:val="PrformatHTMLCar"/>
+    <w:link w:val="HTMLPreformattedChar"/>
     <w:uiPriority w:val="99"/>
     <w:unhideWhenUsed/>
     <w:rsid w:val="005B21AB"/>
@@ -7364,10 +7374,10 @@
       <w:lang w:eastAsia="fr-FR"/>
     </w:rPr>
   </w:style>
-  <w:style w:type="character" w:customStyle="1" w:styleId="PrformatHTMLCar">
-    <w:name w:val="Préformaté HTML Car"/>
-    <w:basedOn w:val="Policepardfaut"/>
-    <w:link w:val="PrformatHTML"/>
+  <w:style w:type="character" w:customStyle="1" w:styleId="HTMLPreformattedChar">
+    <w:name w:val="HTML Preformatted Char"/>
+    <w:basedOn w:val="DefaultParagraphFont"/>
+    <w:link w:val="HTMLPreformatted"/>
     <w:uiPriority w:val="99"/>
     <w:rsid w:val="005B21AB"/>
     <w:rPr>
@@ -7379,88 +7389,88 @@
   </w:style>
   <w:style w:type="character" w:customStyle="1" w:styleId="line">
     <w:name w:val="line"/>
-    <w:basedOn w:val="Policepardfaut"/>
+    <w:basedOn w:val="DefaultParagraphFont"/>
     <w:rsid w:val="005B21AB"/>
   </w:style>
   <w:style w:type="character" w:customStyle="1" w:styleId="nd">
     <w:name w:val="nd"/>
-    <w:basedOn w:val="Policepardfaut"/>
+    <w:basedOn w:val="DefaultParagraphFont"/>
     <w:rsid w:val="005B21AB"/>
   </w:style>
   <w:style w:type="character" w:customStyle="1" w:styleId="kd">
     <w:name w:val="kd"/>
-    <w:basedOn w:val="Policepardfaut"/>
+    <w:basedOn w:val="DefaultParagraphFont"/>
     <w:rsid w:val="005B21AB"/>
   </w:style>
   <w:style w:type="character" w:customStyle="1" w:styleId="nc">
     <w:name w:val="nc"/>
-    <w:basedOn w:val="Policepardfaut"/>
+    <w:basedOn w:val="DefaultParagraphFont"/>
     <w:rsid w:val="005B21AB"/>
   </w:style>
   <w:style w:type="character" w:customStyle="1" w:styleId="o">
     <w:name w:val="o"/>
-    <w:basedOn w:val="Policepardfaut"/>
+    <w:basedOn w:val="DefaultParagraphFont"/>
     <w:rsid w:val="005B21AB"/>
   </w:style>
   <w:style w:type="character" w:customStyle="1" w:styleId="s">
     <w:name w:val="s"/>
-    <w:basedOn w:val="Policepardfaut"/>
+    <w:basedOn w:val="DefaultParagraphFont"/>
     <w:rsid w:val="005B21AB"/>
   </w:style>
   <w:style w:type="character" w:customStyle="1" w:styleId="nf">
     <w:name w:val="nf"/>
-    <w:basedOn w:val="Policepardfaut"/>
+    <w:basedOn w:val="DefaultParagraphFont"/>
     <w:rsid w:val="005B21AB"/>
   </w:style>
   <w:style w:type="character" w:customStyle="1" w:styleId="n">
     <w:name w:val="n"/>
-    <w:basedOn w:val="Policepardfaut"/>
+    <w:basedOn w:val="DefaultParagraphFont"/>
     <w:rsid w:val="005B21AB"/>
   </w:style>
   <w:style w:type="character" w:customStyle="1" w:styleId="kc">
     <w:name w:val="kc"/>
-    <w:basedOn w:val="Policepardfaut"/>
+    <w:basedOn w:val="DefaultParagraphFont"/>
     <w:rsid w:val="005B21AB"/>
   </w:style>
   <w:style w:type="character" w:customStyle="1" w:styleId="na">
     <w:name w:val="na"/>
-    <w:basedOn w:val="Policepardfaut"/>
+    <w:basedOn w:val="DefaultParagraphFont"/>
     <w:rsid w:val="005B21AB"/>
   </w:style>
   <w:style w:type="character" w:customStyle="1" w:styleId="k">
     <w:name w:val="k"/>
-    <w:basedOn w:val="Policepardfaut"/>
+    <w:basedOn w:val="DefaultParagraphFont"/>
     <w:rsid w:val="005B21AB"/>
   </w:style>
   <w:style w:type="character" w:customStyle="1" w:styleId="cp">
     <w:name w:val="cp"/>
-    <w:basedOn w:val="Policepardfaut"/>
+    <w:basedOn w:val="DefaultParagraphFont"/>
     <w:rsid w:val="00A030BB"/>
   </w:style>
   <w:style w:type="character" w:customStyle="1" w:styleId="nt">
     <w:name w:val="nt"/>
-    <w:basedOn w:val="Policepardfaut"/>
+    <w:basedOn w:val="DefaultParagraphFont"/>
     <w:rsid w:val="00A030BB"/>
   </w:style>
   <w:style w:type="character" w:customStyle="1" w:styleId="p">
     <w:name w:val="p"/>
-    <w:basedOn w:val="Policepardfaut"/>
+    <w:basedOn w:val="DefaultParagraphFont"/>
     <w:rsid w:val="00A030BB"/>
   </w:style>
   <w:style w:type="character" w:customStyle="1" w:styleId="mi">
     <w:name w:val="mi"/>
-    <w:basedOn w:val="Policepardfaut"/>
+    <w:basedOn w:val="DefaultParagraphFont"/>
     <w:rsid w:val="00A030BB"/>
   </w:style>
   <w:style w:type="character" w:customStyle="1" w:styleId="s1">
     <w:name w:val="s1"/>
-    <w:basedOn w:val="Policepardfaut"/>
+    <w:basedOn w:val="DefaultParagraphFont"/>
     <w:rsid w:val="00A030BB"/>
   </w:style>
-  <w:style w:type="paragraph" w:styleId="En-tte">
+  <w:style w:type="paragraph" w:styleId="Header">
     <w:name w:val="header"/>
     <w:basedOn w:val="Normal"/>
-    <w:link w:val="En-tteCar"/>
+    <w:link w:val="HeaderChar"/>
     <w:uiPriority w:val="99"/>
     <w:unhideWhenUsed/>
     <w:rsid w:val="00A030BB"/>
@@ -7472,17 +7482,17 @@
       <w:spacing w:after="0" w:line="240" w:lineRule="auto"/>
     </w:pPr>
   </w:style>
-  <w:style w:type="character" w:customStyle="1" w:styleId="En-tteCar">
-    <w:name w:val="En-tête Car"/>
-    <w:basedOn w:val="Policepardfaut"/>
-    <w:link w:val="En-tte"/>
+  <w:style w:type="character" w:customStyle="1" w:styleId="HeaderChar">
+    <w:name w:val="Header Char"/>
+    <w:basedOn w:val="DefaultParagraphFont"/>
+    <w:link w:val="Header"/>
     <w:uiPriority w:val="99"/>
     <w:rsid w:val="00A030BB"/>
   </w:style>
-  <w:style w:type="paragraph" w:styleId="Pieddepage">
+  <w:style w:type="paragraph" w:styleId="Footer">
     <w:name w:val="footer"/>
     <w:basedOn w:val="Normal"/>
-    <w:link w:val="PieddepageCar"/>
+    <w:link w:val="FooterChar"/>
     <w:uiPriority w:val="99"/>
     <w:unhideWhenUsed/>
     <w:rsid w:val="00A030BB"/>
@@ -7494,16 +7504,16 @@
       <w:spacing w:after="0" w:line="240" w:lineRule="auto"/>
     </w:pPr>
   </w:style>
-  <w:style w:type="character" w:customStyle="1" w:styleId="PieddepageCar">
-    <w:name w:val="Pied de page Car"/>
-    <w:basedOn w:val="Policepardfaut"/>
-    <w:link w:val="Pieddepage"/>
+  <w:style w:type="character" w:customStyle="1" w:styleId="FooterChar">
+    <w:name w:val="Footer Char"/>
+    <w:basedOn w:val="DefaultParagraphFont"/>
+    <w:link w:val="Footer"/>
     <w:uiPriority w:val="99"/>
     <w:rsid w:val="00A030BB"/>
   </w:style>
-  <w:style w:type="character" w:styleId="Lienhypertextesuivivisit">
+  <w:style w:type="character" w:styleId="FollowedHyperlink">
     <w:name w:val="FollowedHyperlink"/>
-    <w:basedOn w:val="Policepardfaut"/>
+    <w:basedOn w:val="DefaultParagraphFont"/>
     <w:uiPriority w:val="99"/>
     <w:semiHidden/>
     <w:unhideWhenUsed/>
@@ -7812,6 +7822,26 @@
 </file>
 
 <file path=customXml/item1.xml><?xml version="1.0" encoding="utf-8"?>
+<p:properties xmlns:p="http://schemas.microsoft.com/office/2006/metadata/properties" xmlns:xsi="http://www.w3.org/2001/XMLSchema-instance" xmlns:pc="http://schemas.microsoft.com/office/infopath/2007/PartnerControls">
+  <documentManagement>
+    <TaxCatchAll xmlns="d89d47fa-6719-4048-b01f-c272eaaf67b0" xsi:nil="true"/>
+    <lcf76f155ced4ddcb4097134ff3c332f xmlns="217181b0-45dc-43e1-91c9-0585ab78d1c5">
+      <Terms xmlns="http://schemas.microsoft.com/office/infopath/2007/PartnerControls"/>
+    </lcf76f155ced4ddcb4097134ff3c332f>
+  </documentManagement>
+</p:properties>
+</file>
+
+<file path=customXml/item2.xml><?xml version="1.0" encoding="utf-8"?>
+<?mso-contentType ?>
+<FormTemplates xmlns="http://schemas.microsoft.com/sharepoint/v3/contenttype/forms">
+  <Display>DocumentLibraryForm</Display>
+  <Edit>DocumentLibraryForm</Edit>
+  <New>DocumentLibraryForm</New>
+</FormTemplates>
+</file>
+
+<file path=customXml/item3.xml><?xml version="1.0" encoding="utf-8"?>
 <ct:contentTypeSchema xmlns:ct="http://schemas.microsoft.com/office/2006/metadata/contentType" xmlns:ma="http://schemas.microsoft.com/office/2006/metadata/properties/metaAttributes" ct:_="" ma:_="" ma:contentTypeName="Document" ma:contentTypeID="0x0101000E9D1FC65863E6498F220FEBC927E628" ma:contentTypeVersion="13" ma:contentTypeDescription="Create a new document." ma:contentTypeScope="" ma:versionID="d2a64812e5bc6fc8ccf5afc47b8ce5d5">
   <xsd:schema xmlns:xsd="http://www.w3.org/2001/XMLSchema" xmlns:xs="http://www.w3.org/2001/XMLSchema" xmlns:p="http://schemas.microsoft.com/office/2006/metadata/properties" xmlns:ns2="217181b0-45dc-43e1-91c9-0585ab78d1c5" xmlns:ns3="d89d47fa-6719-4048-b01f-c272eaaf67b0" targetNamespace="http://schemas.microsoft.com/office/2006/metadata/properties" ma:root="true" ma:fieldsID="0e97fd2d2821aea2d8711e6970cdc9ff" ns2:_="" ns3:_="">
     <xsd:import namespace="217181b0-45dc-43e1-91c9-0585ab78d1c5"/>
@@ -8034,34 +8064,40 @@
 </ct:contentTypeSchema>
 </file>
 
-<file path=customXml/item2.xml><?xml version="1.0" encoding="utf-8"?>
-<?mso-contentType ?>
-<FormTemplates xmlns="http://schemas.microsoft.com/sharepoint/v3/contenttype/forms">
-  <Display>DocumentLibraryForm</Display>
-  <Edit>DocumentLibraryForm</Edit>
-  <New>DocumentLibraryForm</New>
-</FormTemplates>
-</file>
-
-<file path=customXml/item3.xml><?xml version="1.0" encoding="utf-8"?>
-<p:properties xmlns:p="http://schemas.microsoft.com/office/2006/metadata/properties" xmlns:xsi="http://www.w3.org/2001/XMLSchema-instance" xmlns:pc="http://schemas.microsoft.com/office/infopath/2007/PartnerControls">
-  <documentManagement>
-    <TaxCatchAll xmlns="d89d47fa-6719-4048-b01f-c272eaaf67b0" xsi:nil="true"/>
-    <lcf76f155ced4ddcb4097134ff3c332f xmlns="217181b0-45dc-43e1-91c9-0585ab78d1c5">
-      <Terms xmlns="http://schemas.microsoft.com/office/infopath/2007/PartnerControls"/>
-    </lcf76f155ced4ddcb4097134ff3c332f>
-  </documentManagement>
-</p:properties>
-</file>
-
 <file path=customXml/itemProps1.xml><?xml version="1.0" encoding="utf-8"?>
-<ds:datastoreItem xmlns:ds="http://schemas.openxmlformats.org/officeDocument/2006/customXml" ds:itemID="{65553A3A-2DA1-4454-A060-CD0D3B3F35F0}"/>
+<ds:datastoreItem xmlns:ds="http://schemas.openxmlformats.org/officeDocument/2006/customXml" ds:itemID="{4F3140BC-7A75-4167-9340-3863D7F17808}">
+  <ds:schemaRefs>
+    <ds:schemaRef ds:uri="http://schemas.microsoft.com/office/2006/metadata/properties"/>
+    <ds:schemaRef ds:uri="http://schemas.microsoft.com/office/infopath/2007/PartnerControls"/>
+    <ds:schemaRef ds:uri="d89d47fa-6719-4048-b01f-c272eaaf67b0"/>
+    <ds:schemaRef ds:uri="217181b0-45dc-43e1-91c9-0585ab78d1c5"/>
+  </ds:schemaRefs>
+</ds:datastoreItem>
 </file>
 
 <file path=customXml/itemProps2.xml><?xml version="1.0" encoding="utf-8"?>
-<ds:datastoreItem xmlns:ds="http://schemas.openxmlformats.org/officeDocument/2006/customXml" ds:itemID="{5F3BEB4F-0037-44D8-A378-19E3D0D69CAA}"/>
+<ds:datastoreItem xmlns:ds="http://schemas.openxmlformats.org/officeDocument/2006/customXml" ds:itemID="{5F3BEB4F-0037-44D8-A378-19E3D0D69CAA}">
+  <ds:schemaRefs>
+    <ds:schemaRef ds:uri="http://schemas.microsoft.com/sharepoint/v3/contenttype/forms"/>
+  </ds:schemaRefs>
+</ds:datastoreItem>
 </file>
 
 <file path=customXml/itemProps3.xml><?xml version="1.0" encoding="utf-8"?>
-<ds:datastoreItem xmlns:ds="http://schemas.openxmlformats.org/officeDocument/2006/customXml" ds:itemID="{4F3140BC-7A75-4167-9340-3863D7F17808}"/>
+<ds:datastoreItem xmlns:ds="http://schemas.openxmlformats.org/officeDocument/2006/customXml" ds:itemID="{65553A3A-2DA1-4454-A060-CD0D3B3F35F0}">
+  <ds:schemaRefs>
+    <ds:schemaRef ds:uri="http://schemas.microsoft.com/office/2006/metadata/contentType"/>
+    <ds:schemaRef ds:uri="http://schemas.microsoft.com/office/2006/metadata/properties/metaAttributes"/>
+    <ds:schemaRef ds:uri="http://www.w3.org/2001/XMLSchema"/>
+    <ds:schemaRef ds:uri="http://schemas.microsoft.com/office/2006/metadata/properties"/>
+    <ds:schemaRef ds:uri="217181b0-45dc-43e1-91c9-0585ab78d1c5"/>
+    <ds:schemaRef ds:uri="d89d47fa-6719-4048-b01f-c272eaaf67b0"/>
+    <ds:schemaRef ds:uri="http://schemas.microsoft.com/office/2006/documentManagement/types"/>
+    <ds:schemaRef ds:uri="http://schemas.microsoft.com/office/infopath/2007/PartnerControls"/>
+    <ds:schemaRef ds:uri="http://schemas.openxmlformats.org/package/2006/metadata/core-properties"/>
+    <ds:schemaRef ds:uri="http://purl.org/dc/elements/1.1/"/>
+    <ds:schemaRef ds:uri="http://purl.org/dc/terms/"/>
+    <ds:schemaRef ds:uri="http://schemas.microsoft.com/internal/obd"/>
+  </ds:schemaRefs>
+</ds:datastoreItem>
 </file>
</xml_diff>